<commit_message>
Complete Part1 - modified
</commit_message>
<xml_diff>
--- a/Project description_Part1_modG_applyJ_modG_applyJ_modG.docx
+++ b/Project description_Part1_modG_applyJ_modG_applyJ_modG.docx
@@ -1925,8 +1925,6 @@
           <w:b/>
         </w:rPr>
       </w:pPr>
-      <w:bookmarkStart w:id="8" w:name="_GoBack"/>
-      <w:bookmarkEnd w:id="8"/>
       <w:r>
         <w:rPr>
           <w:b/>
@@ -2119,7 +2117,6 @@
       </w:pPr>
     </w:p>
     <w:p/>
-    <w:p/>
     <w:p>
       <w:pPr>
         <w:rPr>
@@ -2137,65 +2134,23 @@
       <w:r>
         <w:t xml:space="preserve">Different type of measurement techniques </w:t>
       </w:r>
-      <w:del w:id="9" w:author="Georgios KATSAROS" w:date="2016-08-30T23:55:00Z">
-        <w:r>
-          <w:delText xml:space="preserve">are </w:delText>
-        </w:r>
-      </w:del>
-      <w:ins w:id="10" w:author="Georgios KATSAROS" w:date="2016-08-30T23:55:00Z">
-        <w:r>
-          <w:t>have been used in order</w:t>
-        </w:r>
-      </w:ins>
-      <w:del w:id="11" w:author="Georgios KATSAROS" w:date="2016-08-30T23:55:00Z">
-        <w:r>
-          <w:delText>applied in order</w:delText>
-        </w:r>
-      </w:del>
+      <w:r>
+        <w:t>have been used in order</w:t>
+      </w:r>
       <w:r>
         <w:t xml:space="preserve"> to </w:t>
       </w:r>
-      <w:del w:id="12" w:author="Georgios KATSAROS" w:date="2016-08-30T23:55:00Z">
-        <w:r>
-          <w:delText xml:space="preserve">measure </w:delText>
-        </w:r>
-      </w:del>
-      <w:ins w:id="13" w:author="Georgios KATSAROS" w:date="2016-08-30T23:55:00Z">
-        <w:r>
-          <w:t xml:space="preserve">extract </w:t>
-        </w:r>
-      </w:ins>
+      <w:r>
+        <w:t xml:space="preserve">extract </w:t>
+      </w:r>
       <w:r>
         <w:t xml:space="preserve">the state of a spin qubit and </w:t>
       </w:r>
-      <w:del w:id="14" w:author="Georgios KATSAROS" w:date="2016-08-30T23:56:00Z">
-        <w:r>
-          <w:delText xml:space="preserve">to </w:delText>
-        </w:r>
-        <w:r>
-          <w:delText>extract</w:delText>
-        </w:r>
-      </w:del>
-      <w:ins w:id="15" w:author="Georgios KATSAROS" w:date="2016-08-30T23:56:00Z">
-        <w:r>
-          <w:t>its</w:t>
-        </w:r>
-      </w:ins>
-      <w:del w:id="16" w:author="Georgios KATSAROS" w:date="2016-08-30T23:56:00Z">
-        <w:r>
-          <w:delText xml:space="preserve"> the</w:delText>
-        </w:r>
-      </w:del>
-      <w:r>
-        <w:t xml:space="preserve"> coherence time</w:t>
-      </w:r>
-      <w:del w:id="17" w:author="Georgios KATSAROS" w:date="2016-08-30T23:56:00Z">
-        <w:r>
-          <w:delText>s</w:delText>
-        </w:r>
-      </w:del>
-      <w:r>
-        <w:t xml:space="preserve">: </w:t>
+      <w:r>
+        <w:t>its</w:t>
+      </w:r>
+      <w:r>
+        <w:t xml:space="preserve"> coherence time: </w:t>
       </w:r>
     </w:p>
     <w:p>
@@ -2226,40 +2181,7 @@
           <w:ilvl w:val="0"/>
           <w:numId w:val="22"/>
         </w:numPr>
-      </w:pPr>
-      <w:r>
-        <w:t>D</w:t>
-      </w:r>
-      <w:r>
-        <w:t>ifferential measurement (AC current readout)</w:t>
-      </w:r>
-      <w:del w:id="18" w:author="Georgios KATSAROS" w:date="2016-08-30T23:55:00Z">
-        <w:r>
-          <w:delText xml:space="preserve"> </w:delText>
-        </w:r>
-      </w:del>
-      <w:r>
-        <w:t xml:space="preserve">: The differential measurement (AC current readout) has the same drawbacks as DC current readout. It is typically done with a low frequency lock in technique. Because of the low frequency noise, a lock in amplifier usually operates on a very narrow BW around the </w:t>
-      </w:r>
-      <w:r>
-        <w:t xml:space="preserve">measurement </w:t>
-      </w:r>
-      <w:r>
-        <w:t>frequency, which leads to long measurement time</w:t>
-      </w:r>
-      <w:ins w:id="19" w:author="Georgios KATSAROS" w:date="2016-08-27T01:06:00Z">
-        <w:r>
-          <w:t>s (let’s discuss this)</w:t>
-        </w:r>
-      </w:ins>
-      <w:r>
-        <w:t>.</w:t>
-      </w:r>
-    </w:p>
-    <w:p>
-      <w:pPr>
-        <w:pStyle w:val="ListParagraph"/>
-        <w:pPrChange w:id="20" w:author="Georgios KATSAROS" w:date="2016-08-27T01:10:00Z">
+        <w:pPrChange w:id="8" w:author="Georgios KATSAROS" w:date="2016-08-27T01:10:00Z">
           <w:pPr>
             <w:pStyle w:val="ListParagraph"/>
             <w:numPr>
@@ -2269,6 +2191,29 @@
           </w:pPr>
         </w:pPrChange>
       </w:pPr>
+      <w:r>
+        <w:t>D</w:t>
+      </w:r>
+      <w:r>
+        <w:t>ifferential measurement (AC current readout)</w:t>
+      </w:r>
+      <w:r>
+        <w:t xml:space="preserve">: The differential measurement (AC current readout) has the same drawbacks as DC current readout. It is typically done with a low frequency lock in technique. Because of the low frequency noise, a lock in amplifier usually operates on a very narrow BW around the </w:t>
+      </w:r>
+      <w:r>
+        <w:t xml:space="preserve">measurement </w:t>
+      </w:r>
+      <w:r>
+        <w:t>frequency, which leads to long measurement time</w:t>
+      </w:r>
+      <w:ins w:id="9" w:author="Georgios KATSAROS" w:date="2016-08-27T01:06:00Z">
+        <w:r>
+          <w:t>s (let’s discuss this)</w:t>
+        </w:r>
+      </w:ins>
+      <w:r>
+        <w:t>.</w:t>
+      </w:r>
     </w:p>
     <w:p>
       <w:pPr>
@@ -2279,41 +2224,44 @@
         </w:numPr>
       </w:pPr>
       <w:r>
+        <w:t>O</w:t>
+      </w:r>
+      <w:r>
+        <w:t>hmic reflectometry</w:t>
+      </w:r>
+      <w:r>
+        <w:t>:</w:t>
+      </w:r>
+      <w:r>
+        <w:t xml:space="preserve"> </w:t>
+      </w:r>
+      <w:r>
+        <w:t>O</w:t>
+      </w:r>
+      <w:r>
+        <w:t xml:space="preserve">hmic reflectometry is a technique </w:t>
+      </w:r>
+      <w:r>
+        <w:t xml:space="preserve">which indirectly senses the impedance change of a QD </w:t>
+      </w:r>
+      <w:r>
+        <w:t xml:space="preserve">by monitoring the amplitude or phase of the reflected from the </w:t>
+      </w:r>
+      <w:r>
+        <w:t>QD</w:t>
+      </w:r>
+      <w:r>
+        <w:t xml:space="preserve"> </w:t>
+      </w:r>
+      <w:r>
+        <w:t xml:space="preserve">wave </w:t>
+      </w:r>
+      <w:r>
+        <w:t xml:space="preserve">(see </w:t>
+      </w:r>
+      <w:r>
         <w:lastRenderedPageBreak/>
-        <w:t>O</w:t>
-      </w:r>
-      <w:r>
-        <w:t>hmic reflectometry</w:t>
-      </w:r>
-      <w:r>
-        <w:t>:</w:t>
-      </w:r>
-      <w:r>
-        <w:t xml:space="preserve"> </w:t>
-      </w:r>
-      <w:r>
-        <w:t>O</w:t>
-      </w:r>
-      <w:r>
-        <w:t xml:space="preserve">hmic reflectometry is a technique </w:t>
-      </w:r>
-      <w:r>
-        <w:t xml:space="preserve">which indirectly senses the impedance change of a QD </w:t>
-      </w:r>
-      <w:r>
-        <w:t xml:space="preserve">by monitoring the amplitude or phase of the reflected from the </w:t>
-      </w:r>
-      <w:r>
-        <w:t>QD</w:t>
-      </w:r>
-      <w:r>
-        <w:t xml:space="preserve"> </w:t>
-      </w:r>
-      <w:r>
-        <w:t xml:space="preserve">wave </w:t>
-      </w:r>
-      <w:r>
-        <w:t xml:space="preserve">(see Figure 3 for a more detailed explanation). It is usually </w:t>
+        <w:t xml:space="preserve">Figure 3 for a more detailed explanation). It is usually </w:t>
       </w:r>
       <w:r>
         <w:t>performed</w:t>
@@ -2527,7 +2475,7 @@
                               </w:rPr>
                               <w:t xml:space="preserve">Figure 3: Basic principle of ohmic reflectometry. </w:t>
                             </w:r>
-                            <w:ins w:id="21" w:author="Georgios KATSAROS" w:date="2016-08-30T23:57:00Z">
+                            <w:ins w:id="10" w:author="Georgios KATSAROS" w:date="2016-08-30T23:57:00Z">
                               <w:r>
                                 <w:rPr>
                                   <w:sz w:val="18"/>
@@ -3052,15 +3000,13 @@
                               </w:rPr>
                               <w:t xml:space="preserve">make use of </w:t>
                             </w:r>
-                            <w:ins w:id="22" w:author="Georgios KATSAROS" w:date="2016-08-30T23:59:00Z">
-                              <w:r>
-                                <w:rPr>
-                                  <w:sz w:val="18"/>
-                                  <w:szCs w:val="18"/>
-                                </w:rPr>
-                                <w:t xml:space="preserve">the </w:t>
-                              </w:r>
-                            </w:ins>
+                            <w:r>
+                              <w:rPr>
+                                <w:sz w:val="18"/>
+                                <w:szCs w:val="18"/>
+                              </w:rPr>
+                              <w:t xml:space="preserve">the </w:t>
+                            </w:r>
                             <w:r>
                               <w:rPr>
                                 <w:sz w:val="18"/>
@@ -3250,15 +3196,13 @@
                               </w:rPr>
                               <w:t xml:space="preserve">Matching condition is </w:t>
                             </w:r>
-                            <w:ins w:id="23" w:author="Georgios KATSAROS" w:date="2016-08-31T00:02:00Z">
-                              <w:r>
-                                <w:rPr>
-                                  <w:sz w:val="18"/>
-                                  <w:szCs w:val="18"/>
-                                </w:rPr>
-                                <w:t xml:space="preserve">the </w:t>
-                              </w:r>
-                            </w:ins>
+                            <w:r>
+                              <w:rPr>
+                                <w:sz w:val="18"/>
+                                <w:szCs w:val="18"/>
+                              </w:rPr>
+                              <w:t xml:space="preserve">the </w:t>
+                            </w:r>
                             <w:r>
                               <w:rPr>
                                 <w:sz w:val="18"/>
@@ -3266,15 +3210,13 @@
                               </w:rPr>
                               <w:t xml:space="preserve">situation in which </w:t>
                             </w:r>
-                            <w:ins w:id="24" w:author="Georgios KATSAROS" w:date="2016-08-31T00:02:00Z">
-                              <w:r>
-                                <w:rPr>
-                                  <w:sz w:val="18"/>
-                                  <w:szCs w:val="18"/>
-                                </w:rPr>
-                                <w:t xml:space="preserve">the typically </w:t>
-                              </w:r>
-                            </w:ins>
+                            <w:r>
+                              <w:rPr>
+                                <w:sz w:val="18"/>
+                                <w:szCs w:val="18"/>
+                              </w:rPr>
+                              <w:t xml:space="preserve">the typically </w:t>
+                            </w:r>
                             <w:r>
                               <w:rPr>
                                 <w:sz w:val="18"/>
@@ -3296,15 +3238,13 @@
                               </w:rPr>
                               <w:t xml:space="preserve"> is transformed</w:t>
                             </w:r>
-                            <w:ins w:id="25" w:author="Georgios KATSAROS" w:date="2016-08-31T00:03:00Z">
-                              <w:r>
-                                <w:rPr>
-                                  <w:sz w:val="18"/>
-                                  <w:szCs w:val="18"/>
-                                </w:rPr>
-                                <w:t xml:space="preserve">, by the inductor and capacitor, </w:t>
-                              </w:r>
-                            </w:ins>
+                            <w:r>
+                              <w:rPr>
+                                <w:sz w:val="18"/>
+                                <w:szCs w:val="18"/>
+                              </w:rPr>
+                              <w:t xml:space="preserve">, by the inductor and capacitor, </w:t>
+                            </w:r>
                             <w:r>
                               <w:rPr>
                                 <w:sz w:val="18"/>
@@ -3312,15 +3252,13 @@
                               </w:rPr>
                               <w:t xml:space="preserve"> to near 50 Ω</w:t>
                             </w:r>
-                            <w:ins w:id="26" w:author="Georgios KATSAROS" w:date="2016-08-31T00:03:00Z">
-                              <w:r>
-                                <w:rPr>
-                                  <w:sz w:val="18"/>
-                                  <w:szCs w:val="18"/>
-                                </w:rPr>
-                                <w:t>.</w:t>
-                              </w:r>
-                            </w:ins>
+                            <w:r>
+                              <w:rPr>
+                                <w:sz w:val="18"/>
+                                <w:szCs w:val="18"/>
+                              </w:rPr>
+                              <w:t>.</w:t>
+                            </w:r>
                             <w:r>
                               <w:rPr>
                                 <w:sz w:val="18"/>
@@ -3328,47 +3266,27 @@
                               </w:rPr>
                               <w:t xml:space="preserve"> </w:t>
                             </w:r>
-                            <w:ins w:id="27" w:author="Georgios KATSAROS" w:date="2016-08-31T00:03:00Z">
-                              <w:r>
-                                <w:rPr>
-                                  <w:sz w:val="18"/>
-                                  <w:szCs w:val="18"/>
-                                </w:rPr>
-                                <w:t xml:space="preserve">This </w:t>
-                              </w:r>
-                            </w:ins>
                             <w:r>
                               <w:rPr>
                                 <w:sz w:val="18"/>
                                 <w:szCs w:val="18"/>
                               </w:rPr>
-                              <w:t xml:space="preserve">value </w:t>
+                              <w:t xml:space="preserve">This </w:t>
                             </w:r>
-                            <w:del w:id="28" w:author="Georgios KATSAROS" w:date="2016-08-31T00:03:00Z">
-                              <w:r>
-                                <w:rPr>
-                                  <w:sz w:val="18"/>
-                                  <w:szCs w:val="18"/>
-                                </w:rPr>
-                                <w:delText xml:space="preserve">what </w:delText>
-                              </w:r>
-                            </w:del>
                             <w:r>
                               <w:rPr>
                                 <w:sz w:val="18"/>
                                 <w:szCs w:val="18"/>
                               </w:rPr>
-                              <w:t xml:space="preserve">is </w:t>
+                              <w:t xml:space="preserve">value is </w:t>
                             </w:r>
-                            <w:ins w:id="29" w:author="Georgios KATSAROS" w:date="2016-08-31T00:03:00Z">
-                              <w:r>
-                                <w:rPr>
-                                  <w:sz w:val="18"/>
-                                  <w:szCs w:val="18"/>
-                                </w:rPr>
-                                <w:t xml:space="preserve">the </w:t>
-                              </w:r>
-                            </w:ins>
+                            <w:r>
+                              <w:rPr>
+                                <w:sz w:val="18"/>
+                                <w:szCs w:val="18"/>
+                              </w:rPr>
+                              <w:t xml:space="preserve">the </w:t>
+                            </w:r>
                             <w:r>
                               <w:rPr>
                                 <w:sz w:val="18"/>
@@ -3468,27 +3386,11 @@
                               </w:rPr>
                               <w:t>.</w:t>
                             </w:r>
-                            <w:r>
-                              <w:rPr>
-                                <w:sz w:val="18"/>
-                                <w:szCs w:val="18"/>
-                              </w:rPr>
-                              <w:t xml:space="preserve">  </w:t>
-                            </w:r>
-                            <w:ins w:id="30" w:author="Georgios KATSAROS" w:date="2016-08-31T00:00:00Z">
-                              <w:r>
-                                <w:rPr>
-                                  <w:sz w:val="18"/>
-                                  <w:szCs w:val="18"/>
-                                </w:rPr>
-                                <w:t>(very nice!)</w:t>
-                              </w:r>
-                            </w:ins>
                           </w:p>
                           <w:p>
                             <w:pPr>
                               <w:rPr>
-                                <w:del w:id="31" w:author="Josip KUKUCKA" w:date="2016-08-30T15:29:00Z"/>
+                                <w:del w:id="11" w:author="Josip KUKUCKA" w:date="2016-08-30T15:29:00Z"/>
                                 <w:rFonts w:eastAsiaTheme="minorEastAsia"/>
                                 <w:sz w:val="18"/>
                                 <w:szCs w:val="18"/>
@@ -3517,7 +3419,7 @@
                               </w:rPr>
                               <w:t xml:space="preserve"> changes -&gt; amplitude and phase of the reflected wave changes.</w:t>
                             </w:r>
-                            <w:ins w:id="32" w:author="Georgios KATSAROS" w:date="2016-08-20T15:47:00Z">
+                            <w:ins w:id="12" w:author="Georgios KATSAROS" w:date="2016-08-20T15:47:00Z">
                               <w:r>
                                 <w:rPr>
                                   <w:rFonts w:eastAsiaTheme="minorEastAsia"/>
@@ -3535,7 +3437,7 @@
                                 <w:szCs w:val="18"/>
                               </w:rPr>
                             </w:pPr>
-                            <w:ins w:id="33" w:author="Georgios KATSAROS" w:date="2016-08-27T01:50:00Z">
+                            <w:ins w:id="13" w:author="Georgios KATSAROS" w:date="2016-08-27T01:50:00Z">
                               <w:r>
                                 <w:rPr>
                                   <w:rFonts w:eastAsiaTheme="minorEastAsia"/>
@@ -3545,7 +3447,7 @@
                                 <w:t xml:space="preserve">Maybe already here you should say sth about the </w:t>
                               </w:r>
                             </w:ins>
-                            <w:ins w:id="34" w:author="Georgios KATSAROS" w:date="2016-08-27T02:38:00Z">
+                            <w:ins w:id="14" w:author="Georgios KATSAROS" w:date="2016-08-27T02:38:00Z">
                               <w:r>
                                 <w:rPr>
                                   <w:rFonts w:eastAsiaTheme="minorEastAsia"/>
@@ -3555,7 +3457,7 @@
                                 <w:t>sensitivity</w:t>
                               </w:r>
                             </w:ins>
-                            <w:ins w:id="35" w:author="Georgios KATSAROS" w:date="2016-08-27T01:50:00Z">
+                            <w:ins w:id="15" w:author="Georgios KATSAROS" w:date="2016-08-27T01:50:00Z">
                               <w:r>
                                 <w:rPr>
                                   <w:rFonts w:eastAsiaTheme="minorEastAsia"/>
@@ -3573,7 +3475,7 @@
                               </w:rPr>
                               <w:t xml:space="preserve"> </w:t>
                             </w:r>
-                            <w:ins w:id="36" w:author="Josip KUKUCKA" w:date="2016-08-30T14:37:00Z">
+                            <w:ins w:id="16" w:author="Josip KUKUCKA" w:date="2016-08-30T14:37:00Z">
                               <w:r>
                                 <w:rPr>
                                   <w:rFonts w:eastAsiaTheme="minorEastAsia"/>
@@ -3583,7 +3485,7 @@
                                 <w:t xml:space="preserve">– </w:t>
                               </w:r>
                             </w:ins>
-                            <w:del w:id="37" w:author="Josip KUKUCKA" w:date="2016-08-30T15:28:00Z">
+                            <w:del w:id="17" w:author="Josip KUKUCKA" w:date="2016-08-30T15:28:00Z">
                               <w:r>
                                 <w:rPr>
                                   <w:rFonts w:eastAsiaTheme="minorEastAsia"/>
@@ -3664,7 +3566,7 @@
                                     </pic:cNvPicPr>
                                   </pic:nvPicPr>
                                   <pic:blipFill>
-                                    <a:blip r:embed="rId11">
+                                    <a:blip r:embed="rId10">
                                       <a:extLst>
                                         <a:ext uri="{28A0092B-C50C-407E-A947-70E740481C1C}">
                                           <a14:useLocalDpi xmlns:a14="http://schemas.microsoft.com/office/drawing/2010/main" val="0"/>
@@ -3711,7 +3613,7 @@
                         </w:rPr>
                         <w:t xml:space="preserve">Figure 3: Basic principle of ohmic reflectometry. </w:t>
                       </w:r>
-                      <w:ins w:id="106" w:author="Georgios KATSAROS" w:date="2016-08-30T23:57:00Z">
+                      <w:ins w:id="18" w:author="Georgios KATSAROS" w:date="2016-08-30T23:57:00Z">
                         <w:r>
                           <w:rPr>
                             <w:sz w:val="18"/>
@@ -4194,8 +4096,6 @@
                         </w:rPr>
                         <w:t>showed</w:t>
                       </w:r>
-                      <w:bookmarkStart w:id="107" w:name="_GoBack"/>
-                      <w:bookmarkEnd w:id="107"/>
                       <w:r>
                         <w:rPr>
                           <w:sz w:val="18"/>
@@ -4238,15 +4138,13 @@
                         </w:rPr>
                         <w:t xml:space="preserve">make use of </w:t>
                       </w:r>
-                      <w:ins w:id="108" w:author="Georgios KATSAROS" w:date="2016-08-30T23:59:00Z">
-                        <w:r>
-                          <w:rPr>
-                            <w:sz w:val="18"/>
-                            <w:szCs w:val="18"/>
-                          </w:rPr>
-                          <w:t xml:space="preserve">the </w:t>
-                        </w:r>
-                      </w:ins>
+                      <w:r>
+                        <w:rPr>
+                          <w:sz w:val="18"/>
+                          <w:szCs w:val="18"/>
+                        </w:rPr>
+                        <w:t xml:space="preserve">the </w:t>
+                      </w:r>
                       <w:r>
                         <w:rPr>
                           <w:sz w:val="18"/>
@@ -4436,15 +4334,13 @@
                         </w:rPr>
                         <w:t xml:space="preserve">Matching condition is </w:t>
                       </w:r>
-                      <w:ins w:id="109" w:author="Georgios KATSAROS" w:date="2016-08-31T00:02:00Z">
-                        <w:r>
-                          <w:rPr>
-                            <w:sz w:val="18"/>
-                            <w:szCs w:val="18"/>
-                          </w:rPr>
-                          <w:t xml:space="preserve">the </w:t>
-                        </w:r>
-                      </w:ins>
+                      <w:r>
+                        <w:rPr>
+                          <w:sz w:val="18"/>
+                          <w:szCs w:val="18"/>
+                        </w:rPr>
+                        <w:t xml:space="preserve">the </w:t>
+                      </w:r>
                       <w:r>
                         <w:rPr>
                           <w:sz w:val="18"/>
@@ -4452,15 +4348,13 @@
                         </w:rPr>
                         <w:t xml:space="preserve">situation in which </w:t>
                       </w:r>
-                      <w:ins w:id="110" w:author="Georgios KATSAROS" w:date="2016-08-31T00:02:00Z">
-                        <w:r>
-                          <w:rPr>
-                            <w:sz w:val="18"/>
-                            <w:szCs w:val="18"/>
-                          </w:rPr>
-                          <w:t xml:space="preserve">the typically </w:t>
-                        </w:r>
-                      </w:ins>
+                      <w:r>
+                        <w:rPr>
+                          <w:sz w:val="18"/>
+                          <w:szCs w:val="18"/>
+                        </w:rPr>
+                        <w:t xml:space="preserve">the typically </w:t>
+                      </w:r>
                       <w:r>
                         <w:rPr>
                           <w:sz w:val="18"/>
@@ -4482,15 +4376,13 @@
                         </w:rPr>
                         <w:t xml:space="preserve"> is transformed</w:t>
                       </w:r>
-                      <w:ins w:id="111" w:author="Georgios KATSAROS" w:date="2016-08-31T00:03:00Z">
-                        <w:r>
-                          <w:rPr>
-                            <w:sz w:val="18"/>
-                            <w:szCs w:val="18"/>
-                          </w:rPr>
-                          <w:t xml:space="preserve">, by the inductor and capacitor, </w:t>
-                        </w:r>
-                      </w:ins>
+                      <w:r>
+                        <w:rPr>
+                          <w:sz w:val="18"/>
+                          <w:szCs w:val="18"/>
+                        </w:rPr>
+                        <w:t xml:space="preserve">, by the inductor and capacitor, </w:t>
+                      </w:r>
                       <w:r>
                         <w:rPr>
                           <w:sz w:val="18"/>
@@ -4498,15 +4390,13 @@
                         </w:rPr>
                         <w:t xml:space="preserve"> to near 50 Ω</w:t>
                       </w:r>
-                      <w:ins w:id="112" w:author="Georgios KATSAROS" w:date="2016-08-31T00:03:00Z">
-                        <w:r>
-                          <w:rPr>
-                            <w:sz w:val="18"/>
-                            <w:szCs w:val="18"/>
-                          </w:rPr>
-                          <w:t>.</w:t>
-                        </w:r>
-                      </w:ins>
+                      <w:r>
+                        <w:rPr>
+                          <w:sz w:val="18"/>
+                          <w:szCs w:val="18"/>
+                        </w:rPr>
+                        <w:t>.</w:t>
+                      </w:r>
                       <w:r>
                         <w:rPr>
                           <w:sz w:val="18"/>
@@ -4514,47 +4404,27 @@
                         </w:rPr>
                         <w:t xml:space="preserve"> </w:t>
                       </w:r>
-                      <w:ins w:id="113" w:author="Georgios KATSAROS" w:date="2016-08-31T00:03:00Z">
-                        <w:r>
-                          <w:rPr>
-                            <w:sz w:val="18"/>
-                            <w:szCs w:val="18"/>
-                          </w:rPr>
-                          <w:t xml:space="preserve">This </w:t>
-                        </w:r>
-                      </w:ins>
                       <w:r>
                         <w:rPr>
                           <w:sz w:val="18"/>
                           <w:szCs w:val="18"/>
                         </w:rPr>
-                        <w:t xml:space="preserve">value </w:t>
+                        <w:t xml:space="preserve">This </w:t>
                       </w:r>
-                      <w:del w:id="114" w:author="Georgios KATSAROS" w:date="2016-08-31T00:03:00Z">
-                        <w:r>
-                          <w:rPr>
-                            <w:sz w:val="18"/>
-                            <w:szCs w:val="18"/>
-                          </w:rPr>
-                          <w:delText xml:space="preserve">what </w:delText>
-                        </w:r>
-                      </w:del>
                       <w:r>
                         <w:rPr>
                           <w:sz w:val="18"/>
                           <w:szCs w:val="18"/>
                         </w:rPr>
-                        <w:t xml:space="preserve">is </w:t>
+                        <w:t xml:space="preserve">value is </w:t>
                       </w:r>
-                      <w:ins w:id="115" w:author="Georgios KATSAROS" w:date="2016-08-31T00:03:00Z">
-                        <w:r>
-                          <w:rPr>
-                            <w:sz w:val="18"/>
-                            <w:szCs w:val="18"/>
-                          </w:rPr>
-                          <w:t xml:space="preserve">the </w:t>
-                        </w:r>
-                      </w:ins>
+                      <w:r>
+                        <w:rPr>
+                          <w:sz w:val="18"/>
+                          <w:szCs w:val="18"/>
+                        </w:rPr>
+                        <w:t xml:space="preserve">the </w:t>
+                      </w:r>
                       <w:r>
                         <w:rPr>
                           <w:sz w:val="18"/>
@@ -4654,27 +4524,11 @@
                         </w:rPr>
                         <w:t>.</w:t>
                       </w:r>
-                      <w:r>
-                        <w:rPr>
-                          <w:sz w:val="18"/>
-                          <w:szCs w:val="18"/>
-                        </w:rPr>
-                        <w:t xml:space="preserve">  </w:t>
-                      </w:r>
-                      <w:ins w:id="116" w:author="Georgios KATSAROS" w:date="2016-08-31T00:00:00Z">
-                        <w:r>
-                          <w:rPr>
-                            <w:sz w:val="18"/>
-                            <w:szCs w:val="18"/>
-                          </w:rPr>
-                          <w:t>(very nice!)</w:t>
-                        </w:r>
-                      </w:ins>
                     </w:p>
                     <w:p>
                       <w:pPr>
                         <w:rPr>
-                          <w:del w:id="117" w:author="Josip KUKUCKA" w:date="2016-08-30T15:29:00Z"/>
+                          <w:del w:id="19" w:author="Josip KUKUCKA" w:date="2016-08-30T15:29:00Z"/>
                           <w:rFonts w:eastAsiaTheme="minorEastAsia"/>
                           <w:sz w:val="18"/>
                           <w:szCs w:val="18"/>
@@ -4703,7 +4557,7 @@
                         </w:rPr>
                         <w:t xml:space="preserve"> changes -&gt; amplitude and phase of the reflected wave changes.</w:t>
                       </w:r>
-                      <w:ins w:id="118" w:author="Georgios KATSAROS" w:date="2016-08-20T15:47:00Z">
+                      <w:ins w:id="20" w:author="Georgios KATSAROS" w:date="2016-08-20T15:47:00Z">
                         <w:r>
                           <w:rPr>
                             <w:rFonts w:eastAsiaTheme="minorEastAsia"/>
@@ -4721,7 +4575,7 @@
                           <w:szCs w:val="18"/>
                         </w:rPr>
                       </w:pPr>
-                      <w:ins w:id="119" w:author="Georgios KATSAROS" w:date="2016-08-27T01:50:00Z">
+                      <w:ins w:id="21" w:author="Georgios KATSAROS" w:date="2016-08-27T01:50:00Z">
                         <w:r>
                           <w:rPr>
                             <w:rFonts w:eastAsiaTheme="minorEastAsia"/>
@@ -4731,7 +4585,7 @@
                           <w:t xml:space="preserve">Maybe already here you should say sth about the </w:t>
                         </w:r>
                       </w:ins>
-                      <w:ins w:id="120" w:author="Georgios KATSAROS" w:date="2016-08-27T02:38:00Z">
+                      <w:ins w:id="22" w:author="Georgios KATSAROS" w:date="2016-08-27T02:38:00Z">
                         <w:r>
                           <w:rPr>
                             <w:rFonts w:eastAsiaTheme="minorEastAsia"/>
@@ -4741,7 +4595,7 @@
                           <w:t>sensitivity</w:t>
                         </w:r>
                       </w:ins>
-                      <w:ins w:id="121" w:author="Georgios KATSAROS" w:date="2016-08-27T01:50:00Z">
+                      <w:ins w:id="23" w:author="Georgios KATSAROS" w:date="2016-08-27T01:50:00Z">
                         <w:r>
                           <w:rPr>
                             <w:rFonts w:eastAsiaTheme="minorEastAsia"/>
@@ -4759,7 +4613,7 @@
                         </w:rPr>
                         <w:t xml:space="preserve"> </w:t>
                       </w:r>
-                      <w:ins w:id="122" w:author="Josip KUKUCKA" w:date="2016-08-30T14:37:00Z">
+                      <w:ins w:id="24" w:author="Josip KUKUCKA" w:date="2016-08-30T14:37:00Z">
                         <w:r>
                           <w:rPr>
                             <w:rFonts w:eastAsiaTheme="minorEastAsia"/>
@@ -4769,7 +4623,7 @@
                           <w:t xml:space="preserve">– </w:t>
                         </w:r>
                       </w:ins>
-                      <w:del w:id="123" w:author="Josip KUKUCKA" w:date="2016-08-30T15:28:00Z">
+                      <w:del w:id="25" w:author="Josip KUKUCKA" w:date="2016-08-30T15:28:00Z">
                         <w:r>
                           <w:rPr>
                             <w:rFonts w:eastAsiaTheme="minorEastAsia"/>
@@ -5244,11 +5098,6 @@
       </w:r>
     </w:p>
     <w:p>
-      <w:pPr>
-        <w:rPr>
-          <w:del w:id="38" w:author="Georgios KATSAROS" w:date="2016-08-27T02:36:00Z"/>
-        </w:rPr>
-      </w:pPr>
       <w:r>
         <w:t>By connecting</w:t>
       </w:r>
@@ -5289,21 +5138,7 @@
         <w:t>as a gate reflectometry circuit</w:t>
       </w:r>
       <w:r>
-        <w:t xml:space="preserve">, J. I. Colless et al. </w:t>
-      </w:r>
-      <w:del w:id="39" w:author="Georgios KATSAROS" w:date="2016-08-31T00:09:00Z">
-        <w:r>
-          <w:delText>from D. J. Reilly group</w:delText>
-        </w:r>
-        <w:r>
-          <w:delText>,</w:delText>
-        </w:r>
-        <w:r>
-          <w:delText xml:space="preserve"> </w:delText>
-        </w:r>
-      </w:del>
-      <w:r>
-        <w:t xml:space="preserve">achieved </w:t>
+        <w:t xml:space="preserve">, J. I. Colless et al. achieved </w:t>
       </w:r>
       <w:r>
         <w:t xml:space="preserve">a </w:t>
@@ -5329,18 +5164,9 @@
       <w:r>
         <w:t xml:space="preserve"> </w:t>
       </w:r>
-    </w:p>
-    <w:p>
-      <w:ins w:id="40" w:author="Georgios KATSAROS" w:date="2016-08-31T00:08:00Z">
-        <w:r>
-          <w:t>L</w:t>
-        </w:r>
-      </w:ins>
-      <w:del w:id="41" w:author="Georgios KATSAROS" w:date="2016-08-31T00:08:00Z">
-        <w:r>
-          <w:delText>L</w:delText>
-        </w:r>
-      </w:del>
+      <w:r>
+        <w:t>L</w:t>
+      </w:r>
       <w:r>
         <w:t xml:space="preserve">ast year, </w:t>
       </w:r>
@@ -5503,7 +5329,7 @@
       <w:r>
         <w:t>.</w:t>
       </w:r>
-      <w:ins w:id="42" w:author="Georgios KATSAROS" w:date="2016-08-31T00:09:00Z">
+      <w:ins w:id="26" w:author="Georgios KATSAROS" w:date="2016-08-31T00:09:00Z">
         <w:r>
           <w:t xml:space="preserve"> </w:t>
         </w:r>
@@ -5512,7 +5338,7 @@
     <w:p>
       <w:pPr>
         <w:rPr>
-          <w:del w:id="43" w:author="Georgios KATSAROS" w:date="2016-08-20T15:59:00Z"/>
+          <w:del w:id="27" w:author="Georgios KATSAROS" w:date="2016-08-20T15:59:00Z"/>
         </w:rPr>
       </w:pPr>
       <w:r>
@@ -5523,7 +5349,7 @@
       <w:pPr>
         <w:pStyle w:val="Heading3"/>
         <w:rPr>
-          <w:del w:id="44" w:author="Josip KUKUCKA" w:date="2016-08-31T10:44:00Z"/>
+          <w:del w:id="28" w:author="Josip KUKUCKA" w:date="2016-08-31T10:44:00Z"/>
         </w:rPr>
       </w:pPr>
     </w:p>
@@ -5531,14 +5357,14 @@
       <w:pPr>
         <w:pStyle w:val="Heading3"/>
         <w:rPr>
-          <w:del w:id="45" w:author="Josip KUKUCKA" w:date="2016-08-31T10:44:00Z"/>
+          <w:del w:id="29" w:author="Josip KUKUCKA" w:date="2016-08-31T10:44:00Z"/>
         </w:rPr>
       </w:pPr>
     </w:p>
     <w:p>
       <w:pPr>
         <w:rPr>
-          <w:del w:id="46" w:author="Josip KUKUCKA" w:date="2016-08-31T10:44:00Z"/>
+          <w:del w:id="30" w:author="Josip KUKUCKA" w:date="2016-08-31T10:44:00Z"/>
         </w:rPr>
       </w:pPr>
     </w:p>
@@ -5595,11 +5421,9 @@
       <w:r>
         <w:t xml:space="preserve">in second part of my PhD </w:t>
       </w:r>
-      <w:ins w:id="47" w:author="Georgios KATSAROS" w:date="2016-08-31T00:10:00Z">
-        <w:r>
-          <w:t xml:space="preserve">thesis </w:t>
-        </w:r>
-      </w:ins>
+      <w:r>
+        <w:t xml:space="preserve">thesis </w:t>
+      </w:r>
       <w:r>
         <w:t xml:space="preserve">the </w:t>
       </w:r>
@@ -5621,7 +5445,7 @@
       <w:r>
         <w:t>Ge</w:t>
       </w:r>
-      <w:ins w:id="48" w:author="Georgios KATSAROS" w:date="2016-08-31T00:10:00Z">
+      <w:ins w:id="31" w:author="Georgios KATSAROS" w:date="2016-08-31T00:10:00Z">
         <w:r>
           <w:t>-</w:t>
         </w:r>
@@ -5790,11 +5614,18 @@
       <w:r>
         <w:t>CPMG</w:t>
       </w:r>
-      <w:ins w:id="49" w:author="Georgios KATSAROS" w:date="2016-08-31T00:10:00Z">
-        <w:r>
-          <w:t xml:space="preserve"> (here spell out what CPMG means)</w:t>
-        </w:r>
-      </w:ins>
+      <w:r>
+        <w:t xml:space="preserve"> </w:t>
+      </w:r>
+      <w:r>
+        <w:t>(</w:t>
+      </w:r>
+      <w:r>
+        <w:t>Carr-Purcell-Meiboom-Gill</w:t>
+      </w:r>
+      <w:r>
+        <w:t>)</w:t>
+      </w:r>
       <w:r>
         <w:t xml:space="preserve"> pulse sequence technique T</w:t>
       </w:r>
@@ -5821,6 +5652,9 @@
         <w:t xml:space="preserve"> </w:t>
       </w:r>
     </w:p>
+    <w:p/>
+    <w:p/>
+    <w:p/>
     <w:p>
       <w:pPr>
         <w:pStyle w:val="Heading3"/>
@@ -5980,7 +5814,7 @@
       <w:r>
         <w:t xml:space="preserve"> </w:t>
       </w:r>
-      <w:ins w:id="50" w:author="Georgios KATSAROS" w:date="2016-08-31T00:12:00Z">
+      <w:ins w:id="32" w:author="Georgios KATSAROS" w:date="2016-08-31T00:12:00Z">
         <w:r>
           <w:t xml:space="preserve">the </w:t>
         </w:r>
@@ -6003,7 +5837,7 @@
       <w:r>
         <w:t xml:space="preserve"> </w:t>
       </w:r>
-      <w:del w:id="51" w:author="Georgios KATSAROS" w:date="2016-08-31T00:13:00Z">
+      <w:del w:id="33" w:author="Georgios KATSAROS" w:date="2016-08-31T00:13:00Z">
         <w:r>
           <w:delText>a</w:delText>
         </w:r>
@@ -6038,7 +5872,7 @@
       <w:r>
         <w:t xml:space="preserve">.  From there </w:t>
       </w:r>
-      <w:ins w:id="52" w:author="Georgios KATSAROS" w:date="2016-08-31T00:14:00Z">
+      <w:ins w:id="34" w:author="Georgios KATSAROS" w:date="2016-08-31T00:14:00Z">
         <w:r>
           <w:t xml:space="preserve">the </w:t>
         </w:r>
@@ -6079,7 +5913,6 @@
         <w:rPr>
           <w:noProof/>
         </w:rPr>
-        <w:lastRenderedPageBreak/>
         <w:drawing>
           <wp:anchor distT="0" distB="0" distL="114300" distR="114300" simplePos="0" relativeHeight="251681792" behindDoc="0" locked="0" layoutInCell="1" allowOverlap="1" wp14:anchorId="0E599FA4" wp14:editId="1F4E11B3">
             <wp:simplePos x="0" y="0"/>
@@ -6106,7 +5939,7 @@
                     </pic:cNvPicPr>
                   </pic:nvPicPr>
                   <pic:blipFill>
-                    <a:blip r:embed="rId12" cstate="print">
+                    <a:blip r:embed="rId11" cstate="print">
                       <a:extLst>
                         <a:ext uri="{28A0092B-C50C-407E-A947-70E740481C1C}">
                           <a14:useLocalDpi xmlns:a14="http://schemas.microsoft.com/office/drawing/2010/main" val="0"/>
@@ -6168,7 +6001,7 @@
                     </pic:cNvPicPr>
                   </pic:nvPicPr>
                   <pic:blipFill>
-                    <a:blip r:embed="rId13" cstate="print">
+                    <a:blip r:embed="rId12" cstate="print">
                       <a:extLst>
                         <a:ext uri="{28A0092B-C50C-407E-A947-70E740481C1C}">
                           <a14:useLocalDpi xmlns:a14="http://schemas.microsoft.com/office/drawing/2010/main" val="0"/>
@@ -6329,7 +6162,6 @@
       </w:pPr>
     </w:p>
     <w:p/>
-    <w:p/>
     <w:p>
       <w:r>
         <w:rPr>
@@ -6338,13 +6170,13 @@
         </w:rPr>
         <w:lastRenderedPageBreak/>
         <w:drawing>
-          <wp:anchor distT="0" distB="0" distL="114300" distR="114300" simplePos="0" relativeHeight="251684864" behindDoc="0" locked="0" layoutInCell="1" allowOverlap="1" wp14:anchorId="75B27908" wp14:editId="5ADA2FE6">
+          <wp:anchor distT="0" distB="0" distL="114300" distR="114300" simplePos="0" relativeHeight="251684864" behindDoc="0" locked="0" layoutInCell="1" allowOverlap="1" wp14:anchorId="67FB08B4" wp14:editId="2489D229">
             <wp:simplePos x="0" y="0"/>
             <wp:positionH relativeFrom="margin">
               <wp:posOffset>2967990</wp:posOffset>
             </wp:positionH>
             <wp:positionV relativeFrom="paragraph">
-              <wp:posOffset>0</wp:posOffset>
+              <wp:posOffset>258445</wp:posOffset>
             </wp:positionV>
             <wp:extent cx="2519680" cy="885190"/>
             <wp:effectExtent l="0" t="0" r="0" b="0"/>
@@ -6363,7 +6195,7 @@
                     </pic:cNvPicPr>
                   </pic:nvPicPr>
                   <pic:blipFill>
-                    <a:blip r:embed="rId14" cstate="print">
+                    <a:blip r:embed="rId13" cstate="print">
                       <a:extLst>
                         <a:ext uri="{28A0092B-C50C-407E-A947-70E740481C1C}">
                           <a14:useLocalDpi xmlns:a14="http://schemas.microsoft.com/office/drawing/2010/main" val="0"/>
@@ -6400,6 +6232,8 @@
           </wp:anchor>
         </w:drawing>
       </w:r>
+    </w:p>
+    <w:p>
       <w:r>
         <w:rPr>
           <w:b/>
@@ -6431,7 +6265,7 @@
                     </pic:cNvPicPr>
                   </pic:nvPicPr>
                   <pic:blipFill>
-                    <a:blip r:embed="rId15" cstate="print">
+                    <a:blip r:embed="rId14" cstate="print">
                       <a:extLst>
                         <a:ext uri="{28A0092B-C50C-407E-A947-70E740481C1C}">
                           <a14:useLocalDpi xmlns:a14="http://schemas.microsoft.com/office/drawing/2010/main" val="0"/>
@@ -6491,6 +6325,8 @@
       <w:r>
         <w:t xml:space="preserve">Figure 5: Initial version of the PCB sample holder. The left figure show the upper view of the PCB board while the right figure focuses on the back side. </w:t>
       </w:r>
+      <w:bookmarkStart w:id="35" w:name="_GoBack"/>
+      <w:bookmarkEnd w:id="35"/>
     </w:p>
     <w:p/>
     <w:p>
@@ -6510,26 +6346,20 @@
       <w:r>
         <w:t>The used resonance circuit consist</w:t>
       </w:r>
-      <w:ins w:id="53" w:author="Georgios KATSAROS" w:date="2016-08-31T00:15:00Z">
-        <w:r>
-          <w:t>e</w:t>
-        </w:r>
-      </w:ins>
-      <w:del w:id="54" w:author="Georgios KATSAROS" w:date="2016-08-31T00:15:00Z">
-        <w:r>
-          <w:delText>s</w:delText>
-        </w:r>
-      </w:del>
-      <w:ins w:id="55" w:author="Georgios KATSAROS" w:date="2016-08-31T00:15:00Z">
-        <w:r>
-          <w:t>d</w:t>
-        </w:r>
-      </w:ins>
+      <w:r>
+        <w:t>ed</w:t>
+      </w:r>
       <w:r>
         <w:t xml:space="preserve"> of a matching circuit (Figure 5</w:t>
       </w:r>
       <w:r>
-        <w:t>) and the SHT resistance R</w:t>
+        <w:t>) and the SHT</w:t>
+      </w:r>
+      <w:r>
+        <w:t>. SHT is schematically presented as</w:t>
+      </w:r>
+      <w:r>
+        <w:t xml:space="preserve"> resistance R</w:t>
       </w:r>
       <w:r>
         <w:rPr>
@@ -6547,24 +6377,13 @@
         <w:t>S</w:t>
       </w:r>
       <w:r>
-        <w:t>, as can be seen in a simple circuit model in Figure 3. Finally there always exists a parasitic capacitance in parallel to C</w:t>
-      </w:r>
-      <w:r>
-        <w:rPr>
-          <w:vertAlign w:val="subscript"/>
-        </w:rPr>
-        <w:t>S</w:t>
-      </w:r>
-      <w:r>
-        <w:t>, which is a capacitance to the ground that comes from bonding wires, the sample itself, the RF line and the used inductor</w:t>
-      </w:r>
-      <w:ins w:id="56" w:author="Georgios KATSAROS" w:date="2016-08-31T00:16:00Z">
-        <w:r>
-          <w:t xml:space="preserve"> [does it make sense to speak here about the paracitic capacitance? I think not]</w:t>
-        </w:r>
-      </w:ins>
-      <w:r>
-        <w:t xml:space="preserve">. For the matching circuit, the surface mounted inductor Murata 1.2 </w:t>
+        <w:t xml:space="preserve">, as can be seen in a simple circuit model in Figure 3. </w:t>
+      </w:r>
+      <w:r>
+        <w:t xml:space="preserve"> </w:t>
+      </w:r>
+      <w:r>
+        <w:t xml:space="preserve">For the matching circuit, the surface mounted inductor Murata 1.2 </w:t>
       </w:r>
       <w:r>
         <w:t>μH</w:t>
@@ -6788,7 +6607,7 @@
       <w:r>
         <w:t>higher noise room temperature electronics</w:t>
       </w:r>
-      <w:ins w:id="57" w:author="Georgios KATSAROS" w:date="2016-08-31T00:20:00Z">
+      <w:ins w:id="36" w:author="Georgios KATSAROS" w:date="2016-08-31T00:20:00Z">
         <w:r>
           <w:t xml:space="preserve"> [is the critical characteristic the input noise or the output noise of the amplifier? Question not necessary important for the proposal </w:t>
         </w:r>
@@ -6805,7 +6624,7 @@
       <w:r>
         <w:t xml:space="preserve">  </w:t>
       </w:r>
-      <w:ins w:id="58" w:author="Georgios KATSAROS" w:date="2016-08-27T03:12:00Z">
+      <w:ins w:id="37" w:author="Georgios KATSAROS" w:date="2016-08-27T03:12:00Z">
         <w:r>
           <w:t>Here I think</w:t>
         </w:r>
@@ -6813,7 +6632,7 @@
           <w:t xml:space="preserve"> you should show the ohmic reflectometry measurement of the QD device you performed. </w:t>
         </w:r>
       </w:ins>
-      <w:ins w:id="59" w:author="Georgios KATSAROS" w:date="2016-08-31T00:17:00Z">
+      <w:ins w:id="38" w:author="Georgios KATSAROS" w:date="2016-08-31T00:17:00Z">
         <w:r>
           <w:t xml:space="preserve">Add the figure Lada has in the poster for example. </w:t>
         </w:r>
@@ -6839,115 +6658,8 @@
           <w:shd w:val="clear" w:color="000000" w:fill="000000"/>
           <w:lang w:val="x-none" w:eastAsia="x-none" w:bidi="x-none"/>
         </w:rPr>
-        <w:lastRenderedPageBreak/>
         <w:t xml:space="preserve"> </w:t>
       </w:r>
-    </w:p>
-    <w:p>
-      <w:pPr>
-        <w:rPr>
-          <w:sz w:val="48"/>
-          <w:szCs w:val="48"/>
-        </w:rPr>
-      </w:pPr>
-    </w:p>
-    <w:p>
-      <w:pPr>
-        <w:rPr>
-          <w:sz w:val="48"/>
-          <w:szCs w:val="48"/>
-        </w:rPr>
-      </w:pPr>
-      <w:r>
-        <w:rPr>
-          <w:sz w:val="48"/>
-          <w:szCs w:val="48"/>
-        </w:rPr>
-        <w:t>THINGS THAT ARE KICKED OUT, BUT MAYBE SOME OF THOSE CAN BE IMPLEMENTED ABOVE:</w:t>
-      </w:r>
-    </w:p>
-    <w:p>
-      <w:pPr>
-        <w:rPr>
-          <w:sz w:val="48"/>
-          <w:szCs w:val="48"/>
-        </w:rPr>
-      </w:pPr>
-    </w:p>
-    <w:p>
-      <w:pPr>
-        <w:rPr>
-          <w:i/>
-        </w:rPr>
-      </w:pPr>
-      <w:r>
-        <w:rPr>
-          <w:i/>
-        </w:rPr>
-        <w:t>Measurement</w:t>
-      </w:r>
-      <w:r>
-        <w:rPr>
-          <w:i/>
-        </w:rPr>
-        <w:t>s</w:t>
-      </w:r>
-      <w:r>
-        <w:rPr>
-          <w:i/>
-        </w:rPr>
-        <w:t xml:space="preserve"> need to be sensitive enough to achieve </w:t>
-      </w:r>
-      <w:r>
-        <w:rPr>
-          <w:i/>
-        </w:rPr>
-        <w:t xml:space="preserve">a high enough </w:t>
-      </w:r>
-      <w:r>
-        <w:rPr>
-          <w:i/>
-        </w:rPr>
-        <w:t>signal to noise ratio (SNR) (typically SNR of more than 10)</w:t>
-      </w:r>
-      <w:r>
-        <w:rPr>
-          <w:i/>
-        </w:rPr>
-        <w:t xml:space="preserve"> in a short time. Signal to noise ratio is the ratio of signal and noise amplitude in a given bandwidth. Measurement sensitivity is a measure of the change in an amplitude of current or amplitude (phase) of reflected wave when charge configuration is changed. Noise comes from 1/f noise on lower frequencies, intrinsic shot noise, thermal noise, noise in in measurement equipment… Lowering the measurement bandwidth (integration or filtering) noise is lowered and SNR raised but measurement become slower. Thus for achieving good SNR in short time signal need to be high. In our case fast measurement is required to obtain good quality measurement fast enough. </w:t>
-      </w:r>
-      <w:ins w:id="60" w:author="Georgios KATSAROS" w:date="2016-08-20T15:48:00Z">
-        <w:r>
-          <w:rPr>
-            <w:i/>
-          </w:rPr>
-          <w:t>(I think this part does not fit here, should be put when you explain how you will tune your reflectometry what is important)</w:t>
-        </w:r>
-      </w:ins>
-    </w:p>
-    <w:p>
-      <w:pPr>
-        <w:rPr>
-          <w:sz w:val="48"/>
-          <w:szCs w:val="48"/>
-        </w:rPr>
-      </w:pPr>
-    </w:p>
-    <w:p>
-      <w:pPr>
-        <w:rPr>
-          <w:sz w:val="48"/>
-          <w:szCs w:val="48"/>
-        </w:rPr>
-      </w:pPr>
-    </w:p>
-    <w:p>
-      <w:pPr>
-        <w:rPr>
-          <w:sz w:val="48"/>
-          <w:szCs w:val="48"/>
-        </w:rPr>
-      </w:pPr>
     </w:p>
     <w:sectPr>
       <w:pgSz w:w="12240" w:h="15840"/>
@@ -10084,7 +9796,6 @@
   <w:style w:type="character" w:default="1" w:styleId="DefaultParagraphFont">
     <w:name w:val="Default Paragraph Font"/>
     <w:uiPriority w:val="1"/>
-    <w:semiHidden/>
     <w:unhideWhenUsed/>
   </w:style>
   <w:style w:type="table" w:default="1" w:styleId="TableNormal">
@@ -10683,7 +10394,7 @@
 </file>
 
 <file path=customXml/itemProps1.xml><?xml version="1.0" encoding="utf-8"?>
-<ds:datastoreItem xmlns:ds="http://schemas.openxmlformats.org/officeDocument/2006/customXml" ds:itemID="{7A739ECA-5281-4331-BEF6-BA3ADEF97629}">
+<ds:datastoreItem xmlns:ds="http://schemas.openxmlformats.org/officeDocument/2006/customXml" ds:itemID="{ABD60D6C-37CF-4A43-A1D9-FD0B69643528}">
   <ds:schemaRefs>
     <ds:schemaRef ds:uri="http://schemas.openxmlformats.org/officeDocument/2006/bibliography"/>
   </ds:schemaRefs>

</xml_diff>